<commit_message>
Finished documentation till task 3.
</commit_message>
<xml_diff>
--- a/Documentation/Write up.docx
+++ b/Documentation/Write up.docx
@@ -219,6 +219,7 @@
         </w:numPr>
         <w:jc w:val="both"/>
       </w:pPr>
+      <w:bookmarkStart w:id="0" w:name="OLE_LINK3"/>
       <w:r>
         <w:t>Unit Testing – Through Junit;</w:t>
       </w:r>
@@ -249,6 +250,7 @@
         <w:t>Model based Testing – Through Junit, Selenium and an FSM;</w:t>
       </w:r>
     </w:p>
+    <w:bookmarkEnd w:id="0"/>
     <w:p>
       <w:pPr>
         <w:pStyle w:val="ListParagraph"/>
@@ -454,13 +456,13 @@
             <w:pPr>
               <w:jc w:val="center"/>
             </w:pPr>
-            <w:bookmarkStart w:id="0" w:name="OLE_LINK1"/>
-            <w:bookmarkStart w:id="1" w:name="OLE_LINK2"/>
+            <w:bookmarkStart w:id="1" w:name="OLE_LINK1"/>
+            <w:bookmarkStart w:id="2" w:name="OLE_LINK2"/>
             <w:r>
               <w:t>Boolean</w:t>
             </w:r>
-            <w:bookmarkEnd w:id="0"/>
             <w:bookmarkEnd w:id="1"/>
+            <w:bookmarkEnd w:id="2"/>
           </w:p>
         </w:tc>
         <w:tc>
@@ -1178,7 +1180,7 @@
                     <pic:cNvPicPr/>
                   </pic:nvPicPr>
                   <pic:blipFill rotWithShape="1">
-                    <a:blip r:embed="rId6"/>
+                    <a:blip r:embed="rId8"/>
                     <a:srcRect l="-1" t="1579" r="249" b="1367"/>
                     <a:stretch/>
                   </pic:blipFill>
@@ -1214,14 +1216,27 @@
       <w:r>
         <w:t xml:space="preserve">Figure </w:t>
       </w:r>
-      <w:fldSimple w:instr=" SEQ Figure \* ARABIC ">
-        <w:r>
-          <w:rPr>
-            <w:noProof/>
-          </w:rPr>
-          <w:t>1</w:t>
-        </w:r>
-      </w:fldSimple>
+      <w:r>
+        <w:fldChar w:fldCharType="begin"/>
+      </w:r>
+      <w:r>
+        <w:instrText xml:space="preserve"> SEQ Figure \* ARABIC </w:instrText>
+      </w:r>
+      <w:r>
+        <w:fldChar w:fldCharType="separate"/>
+      </w:r>
+      <w:r>
+        <w:rPr>
+          <w:noProof/>
+        </w:rPr>
+        <w:t>1</w:t>
+      </w:r>
+      <w:r>
+        <w:rPr>
+          <w:noProof/>
+        </w:rPr>
+        <w:fldChar w:fldCharType="end"/>
+      </w:r>
       <w:r>
         <w:t>: Coverage Analysis</w:t>
       </w:r>
@@ -4135,7 +4150,7 @@
                     <pic:cNvPicPr/>
                   </pic:nvPicPr>
                   <pic:blipFill rotWithShape="1">
-                    <a:blip r:embed="rId7"/>
+                    <a:blip r:embed="rId9"/>
                     <a:srcRect b="775"/>
                     <a:stretch/>
                   </pic:blipFill>
@@ -5141,11 +5156,241 @@
       </w:r>
     </w:p>
     <w:p>
-      <w:r>
-        <w:t xml:space="preserve"> </w:t>
-      </w:r>
-      <w:bookmarkStart w:id="2" w:name="_GoBack"/>
-      <w:bookmarkEnd w:id="2"/>
+      <w:pPr>
+        <w:jc w:val="both"/>
+      </w:pPr>
+      <w:r>
+        <w:t>Page objects were used to write the tests since they helped keep the tests more maintainable. Moreover, by using page objects, the tests resulted to be more readable because an abstraction mechanisms would be in place.</w:t>
+      </w:r>
+    </w:p>
+    <w:p>
+      <w:pPr>
+        <w:jc w:val="both"/>
+      </w:pPr>
+      <w:r>
+        <w:t>As web testing tools, Selenium and Chrome Driver were used to automate tests. Selenium has two main objects, the driver and the web element. The driver allows interaction with the browser such as navigation and finding elements. On the other hand, web elements allows encapsulation of elements within a page. Each element written in the JSP files, was given a unique name which were used to query the page to find a specific element as can be seen below.</w:t>
+      </w:r>
+    </w:p>
+    <w:p>
+      <w:pPr>
+        <w:numPr>
+          <w:ilvl w:val="0"/>
+          <w:numId w:val="10"/>
+        </w:numPr>
+        <w:pBdr>
+          <w:left w:val="single" w:sz="18" w:space="0" w:color="6CE26C"/>
+        </w:pBdr>
+        <w:shd w:val="clear" w:color="auto" w:fill="FFFFFF"/>
+        <w:spacing w:beforeAutospacing="1" w:after="0" w:afterAutospacing="1" w:line="210" w:lineRule="atLeast"/>
+        <w:rPr>
+          <w:rFonts w:ascii="Consolas" w:eastAsia="Times New Roman" w:hAnsi="Consolas" w:cs="Times New Roman"/>
+          <w:color w:val="5C5C5C"/>
+          <w:sz w:val="18"/>
+          <w:szCs w:val="18"/>
+          <w:lang w:eastAsia="en-GB"/>
+        </w:rPr>
+      </w:pPr>
+      <w:r>
+        <w:rPr>
+          <w:rFonts w:ascii="Consolas" w:eastAsia="Times New Roman" w:hAnsi="Consolas" w:cs="Times New Roman"/>
+          <w:color w:val="008200"/>
+          <w:sz w:val="18"/>
+          <w:szCs w:val="18"/>
+          <w:bdr w:val="none" w:sz="0" w:space="0" w:color="auto" w:frame="1"/>
+          <w:lang w:eastAsia="en-GB"/>
+        </w:rPr>
+        <w:t>// Method to return a web element</w:t>
+      </w:r>
+      <w:r>
+        <w:rPr>
+          <w:rFonts w:ascii="Consolas" w:eastAsia="Times New Roman" w:hAnsi="Consolas" w:cs="Times New Roman"/>
+          <w:color w:val="000000"/>
+          <w:sz w:val="18"/>
+          <w:szCs w:val="18"/>
+          <w:bdr w:val="none" w:sz="0" w:space="0" w:color="auto" w:frame="1"/>
+          <w:lang w:eastAsia="en-GB"/>
+        </w:rPr>
+        <w:t>  </w:t>
+      </w:r>
+    </w:p>
+    <w:p>
+      <w:pPr>
+        <w:numPr>
+          <w:ilvl w:val="0"/>
+          <w:numId w:val="10"/>
+        </w:numPr>
+        <w:pBdr>
+          <w:left w:val="single" w:sz="18" w:space="0" w:color="6CE26C"/>
+        </w:pBdr>
+        <w:shd w:val="clear" w:color="auto" w:fill="F8F8F8"/>
+        <w:spacing w:beforeAutospacing="1" w:after="0" w:afterAutospacing="1" w:line="210" w:lineRule="atLeast"/>
+        <w:rPr>
+          <w:rFonts w:ascii="Consolas" w:eastAsia="Times New Roman" w:hAnsi="Consolas" w:cs="Times New Roman"/>
+          <w:color w:val="5C5C5C"/>
+          <w:sz w:val="18"/>
+          <w:szCs w:val="18"/>
+          <w:lang w:eastAsia="en-GB"/>
+        </w:rPr>
+      </w:pPr>
+      <w:r>
+        <w:rPr>
+          <w:rFonts w:ascii="Consolas" w:eastAsia="Times New Roman" w:hAnsi="Consolas" w:cs="Times New Roman"/>
+          <w:b/>
+          <w:bCs/>
+          <w:color w:val="006699"/>
+          <w:sz w:val="18"/>
+          <w:szCs w:val="18"/>
+          <w:bdr w:val="none" w:sz="0" w:space="0" w:color="auto" w:frame="1"/>
+          <w:lang w:eastAsia="en-GB"/>
+        </w:rPr>
+        <w:t>public</w:t>
+      </w:r>
+      <w:r>
+        <w:rPr>
+          <w:rFonts w:ascii="Consolas" w:eastAsia="Times New Roman" w:hAnsi="Consolas" w:cs="Times New Roman"/>
+          <w:color w:val="000000"/>
+          <w:sz w:val="18"/>
+          <w:szCs w:val="18"/>
+          <w:bdr w:val="none" w:sz="0" w:space="0" w:color="auto" w:frame="1"/>
+          <w:lang w:eastAsia="en-GB"/>
+        </w:rPr>
+        <w:t> WebElement find(String name){  </w:t>
+      </w:r>
+    </w:p>
+    <w:p>
+      <w:pPr>
+        <w:numPr>
+          <w:ilvl w:val="0"/>
+          <w:numId w:val="10"/>
+        </w:numPr>
+        <w:pBdr>
+          <w:left w:val="single" w:sz="18" w:space="0" w:color="6CE26C"/>
+        </w:pBdr>
+        <w:shd w:val="clear" w:color="auto" w:fill="FFFFFF"/>
+        <w:spacing w:beforeAutospacing="1" w:after="0" w:afterAutospacing="1" w:line="210" w:lineRule="atLeast"/>
+        <w:rPr>
+          <w:rFonts w:ascii="Consolas" w:eastAsia="Times New Roman" w:hAnsi="Consolas" w:cs="Times New Roman"/>
+          <w:color w:val="5C5C5C"/>
+          <w:sz w:val="18"/>
+          <w:szCs w:val="18"/>
+          <w:lang w:eastAsia="en-GB"/>
+        </w:rPr>
+      </w:pPr>
+      <w:r>
+        <w:rPr>
+          <w:rFonts w:ascii="Consolas" w:eastAsia="Times New Roman" w:hAnsi="Consolas" w:cs="Times New Roman"/>
+          <w:color w:val="000000"/>
+          <w:sz w:val="18"/>
+          <w:szCs w:val="18"/>
+          <w:bdr w:val="none" w:sz="0" w:space="0" w:color="auto" w:frame="1"/>
+          <w:lang w:eastAsia="en-GB"/>
+        </w:rPr>
+        <w:t>    </w:t>
+      </w:r>
+      <w:r>
+        <w:rPr>
+          <w:rFonts w:ascii="Consolas" w:eastAsia="Times New Roman" w:hAnsi="Consolas" w:cs="Times New Roman"/>
+          <w:b/>
+          <w:bCs/>
+          <w:color w:val="006699"/>
+          <w:sz w:val="18"/>
+          <w:szCs w:val="18"/>
+          <w:bdr w:val="none" w:sz="0" w:space="0" w:color="auto" w:frame="1"/>
+          <w:lang w:eastAsia="en-GB"/>
+        </w:rPr>
+        <w:t>return</w:t>
+      </w:r>
+      <w:r>
+        <w:rPr>
+          <w:rFonts w:ascii="Consolas" w:eastAsia="Times New Roman" w:hAnsi="Consolas" w:cs="Times New Roman"/>
+          <w:color w:val="000000"/>
+          <w:sz w:val="18"/>
+          <w:szCs w:val="18"/>
+          <w:bdr w:val="none" w:sz="0" w:space="0" w:color="auto" w:frame="1"/>
+          <w:lang w:eastAsia="en-GB"/>
+        </w:rPr>
+        <w:t> browser.findElement(By.name(name));  </w:t>
+      </w:r>
+    </w:p>
+    <w:p>
+      <w:pPr>
+        <w:numPr>
+          <w:ilvl w:val="0"/>
+          <w:numId w:val="10"/>
+        </w:numPr>
+        <w:pBdr>
+          <w:left w:val="single" w:sz="18" w:space="0" w:color="6CE26C"/>
+        </w:pBdr>
+        <w:shd w:val="clear" w:color="auto" w:fill="F8F8F8"/>
+        <w:spacing w:beforeAutospacing="1" w:after="0" w:afterAutospacing="1" w:line="210" w:lineRule="atLeast"/>
+        <w:rPr>
+          <w:rFonts w:ascii="Consolas" w:eastAsia="Times New Roman" w:hAnsi="Consolas" w:cs="Times New Roman"/>
+          <w:color w:val="5C5C5C"/>
+          <w:sz w:val="18"/>
+          <w:szCs w:val="18"/>
+          <w:lang w:eastAsia="en-GB"/>
+        </w:rPr>
+      </w:pPr>
+      <w:r>
+        <w:rPr>
+          <w:rFonts w:ascii="Consolas" w:eastAsia="Times New Roman" w:hAnsi="Consolas" w:cs="Times New Roman"/>
+          <w:color w:val="000000"/>
+          <w:sz w:val="18"/>
+          <w:szCs w:val="18"/>
+          <w:bdr w:val="none" w:sz="0" w:space="0" w:color="auto" w:frame="1"/>
+          <w:lang w:eastAsia="en-GB"/>
+        </w:rPr>
+        <w:t>}  </w:t>
+      </w:r>
+    </w:p>
+    <w:p>
+      <w:pPr>
+        <w:jc w:val="both"/>
+      </w:pPr>
+      <w:r>
+        <w:t>Tests were written by using Cucumber, a tool which Behaviour Driven Development. Tests were written in a Given-When-Then forma. The tests were divided into three files:</w:t>
+      </w:r>
+    </w:p>
+    <w:p>
+      <w:pPr>
+        <w:pStyle w:val="ListParagraph"/>
+        <w:numPr>
+          <w:ilvl w:val="0"/>
+          <w:numId w:val="1"/>
+        </w:numPr>
+        <w:jc w:val="both"/>
+      </w:pPr>
+      <w:r>
+        <w:t>Feature files – Contains narratives of the tests that were needed to be performed;</w:t>
+      </w:r>
+    </w:p>
+    <w:p>
+      <w:pPr>
+        <w:pStyle w:val="ListParagraph"/>
+        <w:numPr>
+          <w:ilvl w:val="0"/>
+          <w:numId w:val="1"/>
+        </w:numPr>
+        <w:jc w:val="both"/>
+      </w:pPr>
+      <w:r>
+        <w:t>Step Definition Files – Turned the narratives that were written in the feature files into code by using regular expressions;</w:t>
+      </w:r>
+    </w:p>
+    <w:p>
+      <w:pPr>
+        <w:pStyle w:val="ListParagraph"/>
+        <w:numPr>
+          <w:ilvl w:val="0"/>
+          <w:numId w:val="1"/>
+        </w:numPr>
+        <w:jc w:val="both"/>
+      </w:pPr>
+      <w:r>
+        <w:t>Page Objects – Acted as an abstraction mechanism for the web application in the step definition files;</w:t>
+      </w:r>
+    </w:p>
+    <w:p>
       <w:r>
         <w:br w:type="page"/>
       </w:r>
@@ -5160,30 +5405,629 @@
       </w:r>
     </w:p>
     <w:p>
-      <w:r>
-        <w:t xml:space="preserve">We designed a Finite State Diagram and then implemented it in classes for the system to work using model-based testing. </w:t>
-      </w:r>
-    </w:p>
-    <w:p>
-      <w:pPr>
-        <w:rPr>
-          <w:rFonts w:asciiTheme="majorHAnsi" w:eastAsiaTheme="majorEastAsia" w:hAnsiTheme="majorHAnsi" w:cstheme="majorBidi"/>
-          <w:color w:val="2E74B5" w:themeColor="accent1" w:themeShade="BF"/>
-          <w:sz w:val="26"/>
-          <w:szCs w:val="26"/>
-        </w:rPr>
-      </w:pPr>
+      <w:pPr>
+        <w:pStyle w:val="Heading2"/>
+      </w:pPr>
+      <w:r>
+        <w:t>Model Overview</w:t>
+      </w:r>
+    </w:p>
+    <w:p>
+      <w:r>
+        <w:t>Our model consists of various states and transitions connecting them. Each web page in the web application represents a particular state, while the various operations such as submission of forms and pressing of buttons are represented by the actions and transitions. Whenever an action is performed in the model, the state is updated and the current page title is asserted to confirm that the transition was performed successfully.</w:t>
+      </w:r>
+      <w:r>
+        <w:t xml:space="preserve"> The list of states in the model are:</w:t>
+      </w:r>
+    </w:p>
+    <w:p>
+      <w:pPr>
+        <w:pStyle w:val="ListParagraph"/>
+        <w:numPr>
+          <w:ilvl w:val="0"/>
+          <w:numId w:val="11"/>
+        </w:numPr>
+      </w:pPr>
+      <w:r>
+        <w:t>Home Page;</w:t>
+      </w:r>
+    </w:p>
+    <w:p>
+      <w:pPr>
+        <w:pStyle w:val="ListParagraph"/>
+        <w:numPr>
+          <w:ilvl w:val="0"/>
+          <w:numId w:val="11"/>
+        </w:numPr>
+      </w:pPr>
+      <w:r>
+        <w:t>Contact Supervisor Page;</w:t>
+      </w:r>
+    </w:p>
+    <w:p>
+      <w:pPr>
+        <w:pStyle w:val="ListParagraph"/>
+        <w:numPr>
+          <w:ilvl w:val="0"/>
+          <w:numId w:val="11"/>
+        </w:numPr>
+      </w:pPr>
+      <w:r>
+        <w:t>Login Key Page;</w:t>
+      </w:r>
+    </w:p>
+    <w:p>
+      <w:pPr>
+        <w:pStyle w:val="ListParagraph"/>
+        <w:numPr>
+          <w:ilvl w:val="0"/>
+          <w:numId w:val="11"/>
+        </w:numPr>
+      </w:pPr>
+      <w:r>
+        <w:t>Login Key Error Page;</w:t>
+      </w:r>
+    </w:p>
+    <w:p>
+      <w:pPr>
+        <w:pStyle w:val="ListParagraph"/>
+        <w:numPr>
+          <w:ilvl w:val="0"/>
+          <w:numId w:val="11"/>
+        </w:numPr>
+      </w:pPr>
+      <w:r>
+        <w:t>Login Page;</w:t>
+      </w:r>
+    </w:p>
+    <w:p>
+      <w:pPr>
+        <w:pStyle w:val="ListParagraph"/>
+        <w:numPr>
+          <w:ilvl w:val="0"/>
+          <w:numId w:val="11"/>
+        </w:numPr>
+      </w:pPr>
+      <w:r>
+        <w:t>Messaging Page;</w:t>
+      </w:r>
+    </w:p>
+    <w:p>
+      <w:pPr>
+        <w:pStyle w:val="ListParagraph"/>
+        <w:numPr>
+          <w:ilvl w:val="0"/>
+          <w:numId w:val="11"/>
+        </w:numPr>
+      </w:pPr>
+      <w:r>
+        <w:t>Automatic Logout Page;</w:t>
+      </w:r>
     </w:p>
     <w:p/>
-    <w:p>
-      <w:pPr>
-        <w:rPr>
-          <w:rFonts w:asciiTheme="majorHAnsi" w:eastAsiaTheme="majorEastAsia" w:hAnsiTheme="majorHAnsi" w:cstheme="majorBidi"/>
-          <w:color w:val="2E74B5" w:themeColor="accent1" w:themeShade="BF"/>
-          <w:sz w:val="26"/>
-          <w:szCs w:val="26"/>
-        </w:rPr>
-      </w:pPr>
+    <w:tbl>
+      <w:tblPr>
+        <w:tblStyle w:val="TableGrid"/>
+        <w:tblW w:w="0" w:type="auto"/>
+        <w:tblLook w:val="04A0" w:firstRow="1" w:lastRow="0" w:firstColumn="1" w:lastColumn="0" w:noHBand="0" w:noVBand="1"/>
+      </w:tblPr>
+      <w:tblGrid>
+        <w:gridCol w:w="3397"/>
+        <w:gridCol w:w="5619"/>
+      </w:tblGrid>
+      <w:tr>
+        <w:tc>
+          <w:tcPr>
+            <w:tcW w:w="3397" w:type="dxa"/>
+            <w:vAlign w:val="center"/>
+          </w:tcPr>
+          <w:p>
+            <w:pPr>
+              <w:jc w:val="center"/>
+              <w:rPr>
+                <w:b/>
+                <w:sz w:val="26"/>
+                <w:szCs w:val="26"/>
+              </w:rPr>
+            </w:pPr>
+            <w:r>
+              <w:rPr>
+                <w:b/>
+                <w:sz w:val="26"/>
+                <w:szCs w:val="26"/>
+              </w:rPr>
+              <w:t>Action</w:t>
+            </w:r>
+          </w:p>
+        </w:tc>
+        <w:tc>
+          <w:tcPr>
+            <w:tcW w:w="5619" w:type="dxa"/>
+          </w:tcPr>
+          <w:p>
+            <w:pPr>
+              <w:jc w:val="center"/>
+              <w:rPr>
+                <w:b/>
+                <w:sz w:val="26"/>
+                <w:szCs w:val="26"/>
+              </w:rPr>
+            </w:pPr>
+            <w:r>
+              <w:rPr>
+                <w:b/>
+                <w:sz w:val="26"/>
+                <w:szCs w:val="26"/>
+              </w:rPr>
+              <w:t>Description</w:t>
+            </w:r>
+          </w:p>
+        </w:tc>
+      </w:tr>
+      <w:tr>
+        <w:tc>
+          <w:tcPr>
+            <w:tcW w:w="3397" w:type="dxa"/>
+            <w:vAlign w:val="center"/>
+          </w:tcPr>
+          <w:p>
+            <w:pPr>
+              <w:jc w:val="center"/>
+            </w:pPr>
+            <w:r>
+              <w:t>Contact supervisor</w:t>
+            </w:r>
+          </w:p>
+        </w:tc>
+        <w:tc>
+          <w:tcPr>
+            <w:tcW w:w="5619" w:type="dxa"/>
+          </w:tcPr>
+          <w:p>
+            <w:r>
+              <w:t>Moves from state Home Page to state Contact Supervisor Page.</w:t>
+            </w:r>
+          </w:p>
+        </w:tc>
+      </w:tr>
+      <w:tr>
+        <w:tc>
+          <w:tcPr>
+            <w:tcW w:w="3397" w:type="dxa"/>
+            <w:vAlign w:val="center"/>
+          </w:tcPr>
+          <w:p>
+            <w:pPr>
+              <w:jc w:val="center"/>
+            </w:pPr>
+            <w:r>
+              <w:t>Valid</w:t>
+            </w:r>
+            <w:r>
+              <w:t xml:space="preserve"> key</w:t>
+            </w:r>
+            <w:r>
+              <w:t xml:space="preserve"> details</w:t>
+            </w:r>
+          </w:p>
+        </w:tc>
+        <w:tc>
+          <w:tcPr>
+            <w:tcW w:w="5619" w:type="dxa"/>
+          </w:tcPr>
+          <w:p>
+            <w:r>
+              <w:t xml:space="preserve">Provides </w:t>
+            </w:r>
+            <w:r>
+              <w:t>a valid agent name and agent ID so that he/she can move from state Contact Supervisor Page to state Login Key Page</w:t>
+            </w:r>
+            <w:r>
+              <w:t>.</w:t>
+            </w:r>
+          </w:p>
+        </w:tc>
+      </w:tr>
+      <w:tr>
+        <w:tc>
+          <w:tcPr>
+            <w:tcW w:w="3397" w:type="dxa"/>
+            <w:vAlign w:val="center"/>
+          </w:tcPr>
+          <w:p>
+            <w:pPr>
+              <w:jc w:val="center"/>
+            </w:pPr>
+            <w:r>
+              <w:t xml:space="preserve">Invalid </w:t>
+            </w:r>
+            <w:r>
+              <w:t xml:space="preserve">key </w:t>
+            </w:r>
+            <w:r>
+              <w:t>details</w:t>
+            </w:r>
+          </w:p>
+        </w:tc>
+        <w:tc>
+          <w:tcPr>
+            <w:tcW w:w="5619" w:type="dxa"/>
+          </w:tcPr>
+          <w:p>
+            <w:r>
+              <w:t>Providing invalid agent information will result in a transition from state Contact Supervisor Page to state Login Key Error Page</w:t>
+            </w:r>
+            <w:r>
+              <w:t>.</w:t>
+            </w:r>
+          </w:p>
+        </w:tc>
+      </w:tr>
+      <w:tr>
+        <w:tc>
+          <w:tcPr>
+            <w:tcW w:w="3397" w:type="dxa"/>
+            <w:vAlign w:val="center"/>
+          </w:tcPr>
+          <w:p>
+            <w:pPr>
+              <w:jc w:val="center"/>
+            </w:pPr>
+            <w:r>
+              <w:t>Proceed to login</w:t>
+            </w:r>
+          </w:p>
+        </w:tc>
+        <w:tc>
+          <w:tcPr>
+            <w:tcW w:w="5619" w:type="dxa"/>
+          </w:tcPr>
+          <w:p>
+            <w:r>
+              <w:t>Takes the agent from the Login Key Page to the Login Page.</w:t>
+            </w:r>
+          </w:p>
+        </w:tc>
+      </w:tr>
+      <w:tr>
+        <w:tc>
+          <w:tcPr>
+            <w:tcW w:w="3397" w:type="dxa"/>
+            <w:vAlign w:val="center"/>
+          </w:tcPr>
+          <w:p>
+            <w:pPr>
+              <w:jc w:val="center"/>
+            </w:pPr>
+            <w:r>
+              <w:t>Redirection to Home Page</w:t>
+            </w:r>
+          </w:p>
+        </w:tc>
+        <w:tc>
+          <w:tcPr>
+            <w:tcW w:w="5619" w:type="dxa"/>
+          </w:tcPr>
+          <w:p>
+            <w:r>
+              <w:t>Redirects the agent from the current state to the Home Page state.</w:t>
+            </w:r>
+          </w:p>
+        </w:tc>
+      </w:tr>
+      <w:tr>
+        <w:tc>
+          <w:tcPr>
+            <w:tcW w:w="3397" w:type="dxa"/>
+            <w:vAlign w:val="center"/>
+          </w:tcPr>
+          <w:p>
+            <w:pPr>
+              <w:jc w:val="center"/>
+            </w:pPr>
+            <w:r>
+              <w:t>Invalid agent details</w:t>
+            </w:r>
+          </w:p>
+        </w:tc>
+        <w:tc>
+          <w:tcPr>
+            <w:tcW w:w="5619" w:type="dxa"/>
+          </w:tcPr>
+          <w:p>
+            <w:r>
+              <w:t>Inputting invalid agent details will replace the agent in the Login Page.</w:t>
+            </w:r>
+          </w:p>
+        </w:tc>
+      </w:tr>
+      <w:tr>
+        <w:tc>
+          <w:tcPr>
+            <w:tcW w:w="3397" w:type="dxa"/>
+            <w:vAlign w:val="center"/>
+          </w:tcPr>
+          <w:p>
+            <w:pPr>
+              <w:jc w:val="center"/>
+            </w:pPr>
+            <w:r>
+              <w:t>Valid agent details</w:t>
+            </w:r>
+          </w:p>
+        </w:tc>
+        <w:tc>
+          <w:tcPr>
+            <w:tcW w:w="5619" w:type="dxa"/>
+          </w:tcPr>
+          <w:p>
+            <w:r>
+              <w:t>Entering valid details will take the agent from the Login Page to the Messaging Page.</w:t>
+            </w:r>
+          </w:p>
+        </w:tc>
+      </w:tr>
+      <w:tr>
+        <w:tc>
+          <w:tcPr>
+            <w:tcW w:w="3397" w:type="dxa"/>
+            <w:vAlign w:val="center"/>
+          </w:tcPr>
+          <w:p>
+            <w:pPr>
+              <w:jc w:val="center"/>
+            </w:pPr>
+            <w:r>
+              <w:t>Logout</w:t>
+            </w:r>
+          </w:p>
+        </w:tc>
+        <w:tc>
+          <w:tcPr>
+            <w:tcW w:w="5619" w:type="dxa"/>
+          </w:tcPr>
+          <w:p>
+            <w:r>
+              <w:t>Redirects the agent from the current state to the Home Page state.</w:t>
+            </w:r>
+          </w:p>
+        </w:tc>
+      </w:tr>
+      <w:tr>
+        <w:tc>
+          <w:tcPr>
+            <w:tcW w:w="3397" w:type="dxa"/>
+            <w:vAlign w:val="center"/>
+          </w:tcPr>
+          <w:p>
+            <w:pPr>
+              <w:jc w:val="center"/>
+            </w:pPr>
+            <w:r>
+              <w:t>Valid message</w:t>
+            </w:r>
+          </w:p>
+        </w:tc>
+        <w:tc>
+          <w:tcPr>
+            <w:tcW w:w="5619" w:type="dxa"/>
+          </w:tcPr>
+          <w:p>
+            <w:r>
+              <w:t>A valid message entry will replace the agent in the Login Page with a message sent response.</w:t>
+            </w:r>
+          </w:p>
+        </w:tc>
+      </w:tr>
+      <w:tr>
+        <w:tc>
+          <w:tcPr>
+            <w:tcW w:w="3397" w:type="dxa"/>
+            <w:vAlign w:val="center"/>
+          </w:tcPr>
+          <w:p>
+            <w:pPr>
+              <w:jc w:val="center"/>
+            </w:pPr>
+            <w:r>
+              <w:t>Invalid message</w:t>
+            </w:r>
+          </w:p>
+        </w:tc>
+        <w:tc>
+          <w:tcPr>
+            <w:tcW w:w="5619" w:type="dxa"/>
+          </w:tcPr>
+          <w:p>
+            <w:r>
+              <w:t>An invalid message will replace the agent in the Login Page with an error message as a response.</w:t>
+            </w:r>
+          </w:p>
+        </w:tc>
+      </w:tr>
+      <w:tr>
+        <w:tc>
+          <w:tcPr>
+            <w:tcW w:w="3397" w:type="dxa"/>
+            <w:vAlign w:val="center"/>
+          </w:tcPr>
+          <w:p>
+            <w:pPr>
+              <w:jc w:val="center"/>
+            </w:pPr>
+            <w:r>
+              <w:t>Next message</w:t>
+            </w:r>
+          </w:p>
+        </w:tc>
+        <w:tc>
+          <w:tcPr>
+            <w:tcW w:w="5619" w:type="dxa"/>
+          </w:tcPr>
+          <w:p>
+            <w:r>
+              <w:t>The ‘next message’ transition will keep the agent in the same state but will display the next message in the mailbox.</w:t>
+            </w:r>
+          </w:p>
+        </w:tc>
+      </w:tr>
+      <w:tr>
+        <w:tc>
+          <w:tcPr>
+            <w:tcW w:w="3397" w:type="dxa"/>
+            <w:vAlign w:val="center"/>
+          </w:tcPr>
+          <w:p>
+            <w:pPr>
+              <w:jc w:val="center"/>
+            </w:pPr>
+            <w:r>
+              <w:t>Has messages</w:t>
+            </w:r>
+          </w:p>
+        </w:tc>
+        <w:tc>
+          <w:tcPr>
+            <w:tcW w:w="5619" w:type="dxa"/>
+          </w:tcPr>
+          <w:p>
+            <w:r>
+              <w:t>The ‘has message’ transition will keep the agent in the same state but will display whether the mailbox has unread messages.</w:t>
+            </w:r>
+          </w:p>
+        </w:tc>
+      </w:tr>
+      <w:tr>
+        <w:tc>
+          <w:tcPr>
+            <w:tcW w:w="3397" w:type="dxa"/>
+            <w:vAlign w:val="center"/>
+          </w:tcPr>
+          <w:p>
+            <w:pPr>
+              <w:jc w:val="center"/>
+            </w:pPr>
+            <w:r>
+              <w:t>Automatic logout</w:t>
+            </w:r>
+          </w:p>
+        </w:tc>
+        <w:tc>
+          <w:tcPr>
+            <w:tcW w:w="5619" w:type="dxa"/>
+          </w:tcPr>
+          <w:p>
+            <w:r>
+              <w:t>An automatic logout will redirect the agent from the Message Page state to the Automatic Logout Page state.</w:t>
+            </w:r>
+          </w:p>
+        </w:tc>
+      </w:tr>
+    </w:tbl>
+    <w:p/>
+    <w:p>
+      <w:pPr>
+        <w:pStyle w:val="Heading2"/>
+      </w:pPr>
+      <w:r>
+        <w:lastRenderedPageBreak/>
+        <w:t>Finite State Machine</w:t>
+      </w:r>
+    </w:p>
+    <w:p/>
+    <w:p>
+      <w:pPr>
+        <w:jc w:val="center"/>
+      </w:pPr>
+      <w:r>
+        <w:object w:dxaOrig="13051" w:dyaOrig="10335" w14:anchorId="1EBA2E7E">
+          <v:shapetype id="_x0000_t75" coordsize="21600,21600" o:spt="75" o:preferrelative="t" path="m@4@5l@4@11@9@11@9@5xe" filled="f" stroked="f">
+            <v:stroke joinstyle="miter"/>
+            <v:formulas>
+              <v:f eqn="if lineDrawn pixelLineWidth 0"/>
+              <v:f eqn="sum @0 1 0"/>
+              <v:f eqn="sum 0 0 @1"/>
+              <v:f eqn="prod @2 1 2"/>
+              <v:f eqn="prod @3 21600 pixelWidth"/>
+              <v:f eqn="prod @3 21600 pixelHeight"/>
+              <v:f eqn="sum @0 0 1"/>
+              <v:f eqn="prod @6 1 2"/>
+              <v:f eqn="prod @7 21600 pixelWidth"/>
+              <v:f eqn="sum @8 21600 0"/>
+              <v:f eqn="prod @7 21600 pixelHeight"/>
+              <v:f eqn="sum @10 21600 0"/>
+            </v:formulas>
+            <v:path o:extrusionok="f" gradientshapeok="t" o:connecttype="rect"/>
+            <o:lock v:ext="edit" aspectratio="t"/>
+          </v:shapetype>
+          <v:shape id="_x0000_i1025" type="#_x0000_t75" style="width:451.5pt;height:357pt" o:ole="">
+            <v:imagedata r:id="rId10" o:title=""/>
+          </v:shape>
+          <o:OLEObject Type="Embed" ProgID="Visio.Drawing.15" ShapeID="_x0000_i1025" DrawAspect="Content" ObjectID="_1577282154" r:id="rId11"/>
+        </w:object>
+      </w:r>
+    </w:p>
+    <w:p/>
+    <w:p>
+      <w:pPr>
+        <w:pStyle w:val="Heading2"/>
+      </w:pPr>
+      <w:r>
+        <w:t>Results</w:t>
+      </w:r>
+    </w:p>
+    <w:p>
+      <w:pPr>
+        <w:jc w:val="center"/>
+      </w:pPr>
+      <w:r>
+        <w:rPr>
+          <w:noProof/>
+          <w:lang w:eastAsia="en-GB"/>
+        </w:rPr>
+        <w:drawing>
+          <wp:inline distT="0" distB="0" distL="0" distR="0" wp14:anchorId="6781A3DE" wp14:editId="793AC38C">
+            <wp:extent cx="5557923" cy="1097280"/>
+            <wp:effectExtent l="0" t="0" r="5080" b="7620"/>
+            <wp:docPr id="3" name="Picture 3"/>
+            <wp:cNvGraphicFramePr>
+              <a:graphicFrameLocks xmlns:a="http://schemas.openxmlformats.org/drawingml/2006/main" noChangeAspect="1"/>
+            </wp:cNvGraphicFramePr>
+            <a:graphic xmlns:a="http://schemas.openxmlformats.org/drawingml/2006/main">
+              <a:graphicData uri="http://schemas.openxmlformats.org/drawingml/2006/picture">
+                <pic:pic xmlns:pic="http://schemas.openxmlformats.org/drawingml/2006/picture">
+                  <pic:nvPicPr>
+                    <pic:cNvPr id="1" name=""/>
+                    <pic:cNvPicPr/>
+                  </pic:nvPicPr>
+                  <pic:blipFill rotWithShape="1">
+                    <a:blip r:embed="rId12"/>
+                    <a:srcRect l="2877" t="24186" r="36539" b="14509"/>
+                    <a:stretch/>
+                  </pic:blipFill>
+                  <pic:spPr bwMode="auto">
+                    <a:xfrm>
+                      <a:off x="0" y="0"/>
+                      <a:ext cx="5595232" cy="1104646"/>
+                    </a:xfrm>
+                    <a:prstGeom prst="rect">
+                      <a:avLst/>
+                    </a:prstGeom>
+                    <a:ln>
+                      <a:noFill/>
+                    </a:ln>
+                    <a:extLst>
+                      <a:ext uri="{53640926-AAD7-44D8-BBD7-CCE9431645EC}">
+                        <a14:shadowObscured xmlns:a14="http://schemas.microsoft.com/office/drawing/2010/main"/>
+                      </a:ext>
+                    </a:extLst>
+                  </pic:spPr>
+                </pic:pic>
+              </a:graphicData>
+            </a:graphic>
+          </wp:inline>
+        </w:drawing>
+      </w:r>
       <w:r>
         <w:br w:type="page"/>
       </w:r>
@@ -5197,7 +6041,10 @@
         <w:t>Performance Testing</w:t>
       </w:r>
     </w:p>
-    <w:p/>
+    <w:p>
+      <w:bookmarkStart w:id="3" w:name="_GoBack"/>
+      <w:bookmarkEnd w:id="3"/>
+    </w:p>
     <w:sectPr>
       <w:pgSz w:w="11906" w:h="16838"/>
       <w:pgMar w:top="1440" w:right="1440" w:bottom="1440" w:left="1440" w:header="708" w:footer="708" w:gutter="0"/>
@@ -5208,6 +6055,56 @@
 </w:document>
 </file>
 
+<file path=word/endnotes.xml><?xml version="1.0" encoding="utf-8"?>
+<w:endnotes xmlns:wpc="http://schemas.microsoft.com/office/word/2010/wordprocessingCanvas" xmlns:cx="http://schemas.microsoft.com/office/drawing/2014/chartex" xmlns:cx1="http://schemas.microsoft.com/office/drawing/2015/9/8/chartex" xmlns:mc="http://schemas.openxmlformats.org/markup-compatibility/2006" xmlns:o="urn:schemas-microsoft-com:office:office" xmlns:r="http://schemas.openxmlformats.org/officeDocument/2006/relationships" xmlns:m="http://schemas.openxmlformats.org/officeDocument/2006/math" xmlns:v="urn:schemas-microsoft-com:vml" xmlns:wp14="http://schemas.microsoft.com/office/word/2010/wordprocessingDrawing" xmlns:wp="http://schemas.openxmlformats.org/drawingml/2006/wordprocessingDrawing" xmlns:w10="urn:schemas-microsoft-com:office:word" xmlns:w="http://schemas.openxmlformats.org/wordprocessingml/2006/main" xmlns:w14="http://schemas.microsoft.com/office/word/2010/wordml" xmlns:w15="http://schemas.microsoft.com/office/word/2012/wordml" xmlns:w16se="http://schemas.microsoft.com/office/word/2015/wordml/symex" xmlns:wpg="http://schemas.microsoft.com/office/word/2010/wordprocessingGroup" xmlns:wpi="http://schemas.microsoft.com/office/word/2010/wordprocessingInk" xmlns:wne="http://schemas.microsoft.com/office/word/2006/wordml" xmlns:wps="http://schemas.microsoft.com/office/word/2010/wordprocessingShape" mc:Ignorable="w14 w15 w16se wp14">
+  <w:endnote w:type="separator" w:id="-1">
+    <w:p>
+      <w:pPr>
+        <w:spacing w:after="0" w:line="240" w:lineRule="auto"/>
+      </w:pPr>
+      <w:r>
+        <w:separator/>
+      </w:r>
+    </w:p>
+  </w:endnote>
+  <w:endnote w:type="continuationSeparator" w:id="0">
+    <w:p>
+      <w:pPr>
+        <w:spacing w:after="0" w:line="240" w:lineRule="auto"/>
+      </w:pPr>
+      <w:r>
+        <w:continuationSeparator/>
+      </w:r>
+    </w:p>
+  </w:endnote>
+</w:endnotes>
+</file>
+
+<file path=word/footnotes.xml><?xml version="1.0" encoding="utf-8"?>
+<w:footnotes xmlns:wpc="http://schemas.microsoft.com/office/word/2010/wordprocessingCanvas" xmlns:cx="http://schemas.microsoft.com/office/drawing/2014/chartex" xmlns:cx1="http://schemas.microsoft.com/office/drawing/2015/9/8/chartex" xmlns:mc="http://schemas.openxmlformats.org/markup-compatibility/2006" xmlns:o="urn:schemas-microsoft-com:office:office" xmlns:r="http://schemas.openxmlformats.org/officeDocument/2006/relationships" xmlns:m="http://schemas.openxmlformats.org/officeDocument/2006/math" xmlns:v="urn:schemas-microsoft-com:vml" xmlns:wp14="http://schemas.microsoft.com/office/word/2010/wordprocessingDrawing" xmlns:wp="http://schemas.openxmlformats.org/drawingml/2006/wordprocessingDrawing" xmlns:w10="urn:schemas-microsoft-com:office:word" xmlns:w="http://schemas.openxmlformats.org/wordprocessingml/2006/main" xmlns:w14="http://schemas.microsoft.com/office/word/2010/wordml" xmlns:w15="http://schemas.microsoft.com/office/word/2012/wordml" xmlns:w16se="http://schemas.microsoft.com/office/word/2015/wordml/symex" xmlns:wpg="http://schemas.microsoft.com/office/word/2010/wordprocessingGroup" xmlns:wpi="http://schemas.microsoft.com/office/word/2010/wordprocessingInk" xmlns:wne="http://schemas.microsoft.com/office/word/2006/wordml" xmlns:wps="http://schemas.microsoft.com/office/word/2010/wordprocessingShape" mc:Ignorable="w14 w15 w16se wp14">
+  <w:footnote w:type="separator" w:id="-1">
+    <w:p>
+      <w:pPr>
+        <w:spacing w:after="0" w:line="240" w:lineRule="auto"/>
+      </w:pPr>
+      <w:r>
+        <w:separator/>
+      </w:r>
+    </w:p>
+  </w:footnote>
+  <w:footnote w:type="continuationSeparator" w:id="0">
+    <w:p>
+      <w:pPr>
+        <w:spacing w:after="0" w:line="240" w:lineRule="auto"/>
+      </w:pPr>
+      <w:r>
+        <w:continuationSeparator/>
+      </w:r>
+    </w:p>
+  </w:footnote>
+</w:footnotes>
+</file>
+
 <file path=word/numbering.xml><?xml version="1.0" encoding="utf-8"?>
 <w:numbering xmlns:wpc="http://schemas.microsoft.com/office/word/2010/wordprocessingCanvas" xmlns:cx="http://schemas.microsoft.com/office/drawing/2014/chartex" xmlns:cx1="http://schemas.microsoft.com/office/drawing/2015/9/8/chartex" xmlns:mc="http://schemas.openxmlformats.org/markup-compatibility/2006" xmlns:o="urn:schemas-microsoft-com:office:office" xmlns:r="http://schemas.openxmlformats.org/officeDocument/2006/relationships" xmlns:m="http://schemas.openxmlformats.org/officeDocument/2006/math" xmlns:v="urn:schemas-microsoft-com:vml" xmlns:wp14="http://schemas.microsoft.com/office/word/2010/wordprocessingDrawing" xmlns:wp="http://schemas.openxmlformats.org/drawingml/2006/wordprocessingDrawing" xmlns:w10="urn:schemas-microsoft-com:office:word" xmlns:w="http://schemas.openxmlformats.org/wordprocessingml/2006/main" xmlns:w14="http://schemas.microsoft.com/office/word/2010/wordml" xmlns:w15="http://schemas.microsoft.com/office/word/2012/wordml" xmlns:w16se="http://schemas.microsoft.com/office/word/2015/wordml/symex" xmlns:wpg="http://schemas.microsoft.com/office/word/2010/wordprocessingGroup" xmlns:wpi="http://schemas.microsoft.com/office/word/2010/wordprocessingInk" xmlns:wne="http://schemas.microsoft.com/office/word/2006/wordml" xmlns:wps="http://schemas.microsoft.com/office/word/2010/wordprocessingShape" mc:Ignorable="w14 w15 w16se wp14">
   <w:abstractNum w:abstractNumId="0" w15:restartNumberingAfterBreak="0">
@@ -5663,6 +6560,119 @@
     </w:lvl>
   </w:abstractNum>
   <w:abstractNum w:abstractNumId="4" w15:restartNumberingAfterBreak="0">
+    <w:nsid w:val="48022FF4"/>
+    <w:multiLevelType w:val="multilevel"/>
+    <w:tmpl w:val="BC5C88B8"/>
+    <w:lvl w:ilvl="0">
+      <w:start w:val="1"/>
+      <w:numFmt w:val="decimal"/>
+      <w:lvlText w:val="%1."/>
+      <w:lvlJc w:val="left"/>
+      <w:pPr>
+        <w:tabs>
+          <w:tab w:val="num" w:pos="720"/>
+        </w:tabs>
+        <w:ind w:left="720" w:hanging="360"/>
+      </w:pPr>
+    </w:lvl>
+    <w:lvl w:ilvl="1" w:tentative="1">
+      <w:start w:val="1"/>
+      <w:numFmt w:val="decimal"/>
+      <w:lvlText w:val="%2."/>
+      <w:lvlJc w:val="left"/>
+      <w:pPr>
+        <w:tabs>
+          <w:tab w:val="num" w:pos="1440"/>
+        </w:tabs>
+        <w:ind w:left="1440" w:hanging="360"/>
+      </w:pPr>
+    </w:lvl>
+    <w:lvl w:ilvl="2" w:tentative="1">
+      <w:start w:val="1"/>
+      <w:numFmt w:val="decimal"/>
+      <w:lvlText w:val="%3."/>
+      <w:lvlJc w:val="left"/>
+      <w:pPr>
+        <w:tabs>
+          <w:tab w:val="num" w:pos="2160"/>
+        </w:tabs>
+        <w:ind w:left="2160" w:hanging="360"/>
+      </w:pPr>
+    </w:lvl>
+    <w:lvl w:ilvl="3" w:tentative="1">
+      <w:start w:val="1"/>
+      <w:numFmt w:val="decimal"/>
+      <w:lvlText w:val="%4."/>
+      <w:lvlJc w:val="left"/>
+      <w:pPr>
+        <w:tabs>
+          <w:tab w:val="num" w:pos="2880"/>
+        </w:tabs>
+        <w:ind w:left="2880" w:hanging="360"/>
+      </w:pPr>
+    </w:lvl>
+    <w:lvl w:ilvl="4" w:tentative="1">
+      <w:start w:val="1"/>
+      <w:numFmt w:val="decimal"/>
+      <w:lvlText w:val="%5."/>
+      <w:lvlJc w:val="left"/>
+      <w:pPr>
+        <w:tabs>
+          <w:tab w:val="num" w:pos="3600"/>
+        </w:tabs>
+        <w:ind w:left="3600" w:hanging="360"/>
+      </w:pPr>
+    </w:lvl>
+    <w:lvl w:ilvl="5" w:tentative="1">
+      <w:start w:val="1"/>
+      <w:numFmt w:val="decimal"/>
+      <w:lvlText w:val="%6."/>
+      <w:lvlJc w:val="left"/>
+      <w:pPr>
+        <w:tabs>
+          <w:tab w:val="num" w:pos="4320"/>
+        </w:tabs>
+        <w:ind w:left="4320" w:hanging="360"/>
+      </w:pPr>
+    </w:lvl>
+    <w:lvl w:ilvl="6" w:tentative="1">
+      <w:start w:val="1"/>
+      <w:numFmt w:val="decimal"/>
+      <w:lvlText w:val="%7."/>
+      <w:lvlJc w:val="left"/>
+      <w:pPr>
+        <w:tabs>
+          <w:tab w:val="num" w:pos="5040"/>
+        </w:tabs>
+        <w:ind w:left="5040" w:hanging="360"/>
+      </w:pPr>
+    </w:lvl>
+    <w:lvl w:ilvl="7" w:tentative="1">
+      <w:start w:val="1"/>
+      <w:numFmt w:val="decimal"/>
+      <w:lvlText w:val="%8."/>
+      <w:lvlJc w:val="left"/>
+      <w:pPr>
+        <w:tabs>
+          <w:tab w:val="num" w:pos="5760"/>
+        </w:tabs>
+        <w:ind w:left="5760" w:hanging="360"/>
+      </w:pPr>
+    </w:lvl>
+    <w:lvl w:ilvl="8" w:tentative="1">
+      <w:start w:val="1"/>
+      <w:numFmt w:val="decimal"/>
+      <w:lvlText w:val="%9."/>
+      <w:lvlJc w:val="left"/>
+      <w:pPr>
+        <w:tabs>
+          <w:tab w:val="num" w:pos="6480"/>
+        </w:tabs>
+        <w:ind w:left="6480" w:hanging="360"/>
+      </w:pPr>
+    </w:lvl>
+  </w:abstractNum>
+  <w:abstractNum w:abstractNumId="5" w15:restartNumberingAfterBreak="0">
     <w:nsid w:val="4CDE1D9D"/>
     <w:multiLevelType w:val="multilevel"/>
     <w:tmpl w:val="979CE8A2"/>
@@ -5775,7 +6785,7 @@
       </w:pPr>
     </w:lvl>
   </w:abstractNum>
-  <w:abstractNum w:abstractNumId="5" w15:restartNumberingAfterBreak="0">
+  <w:abstractNum w:abstractNumId="6" w15:restartNumberingAfterBreak="0">
     <w:nsid w:val="577F72B7"/>
     <w:multiLevelType w:val="multilevel"/>
     <w:tmpl w:val="7118089A"/>
@@ -5888,7 +6898,7 @@
       </w:pPr>
     </w:lvl>
   </w:abstractNum>
-  <w:abstractNum w:abstractNumId="6" w15:restartNumberingAfterBreak="0">
+  <w:abstractNum w:abstractNumId="7" w15:restartNumberingAfterBreak="0">
     <w:nsid w:val="5C5B5890"/>
     <w:multiLevelType w:val="multilevel"/>
     <w:tmpl w:val="AE0EDFDC"/>
@@ -6001,7 +7011,7 @@
       </w:pPr>
     </w:lvl>
   </w:abstractNum>
-  <w:abstractNum w:abstractNumId="7" w15:restartNumberingAfterBreak="0">
+  <w:abstractNum w:abstractNumId="8" w15:restartNumberingAfterBreak="0">
     <w:nsid w:val="5D362CE9"/>
     <w:multiLevelType w:val="multilevel"/>
     <w:tmpl w:val="455072CC"/>
@@ -6114,10 +7124,123 @@
       </w:pPr>
     </w:lvl>
   </w:abstractNum>
-  <w:abstractNum w:abstractNumId="8" w15:restartNumberingAfterBreak="0">
+  <w:abstractNum w:abstractNumId="9" w15:restartNumberingAfterBreak="0">
     <w:nsid w:val="621C19D1"/>
     <w:multiLevelType w:val="hybridMultilevel"/>
     <w:tmpl w:val="47804C86"/>
+    <w:lvl w:ilvl="0" w:tplc="08090001">
+      <w:start w:val="1"/>
+      <w:numFmt w:val="bullet"/>
+      <w:lvlText w:val=""/>
+      <w:lvlJc w:val="left"/>
+      <w:pPr>
+        <w:ind w:left="720" w:hanging="360"/>
+      </w:pPr>
+      <w:rPr>
+        <w:rFonts w:ascii="Symbol" w:hAnsi="Symbol" w:hint="default"/>
+      </w:rPr>
+    </w:lvl>
+    <w:lvl w:ilvl="1" w:tplc="08090003" w:tentative="1">
+      <w:start w:val="1"/>
+      <w:numFmt w:val="bullet"/>
+      <w:lvlText w:val="o"/>
+      <w:lvlJc w:val="left"/>
+      <w:pPr>
+        <w:ind w:left="1440" w:hanging="360"/>
+      </w:pPr>
+      <w:rPr>
+        <w:rFonts w:ascii="Courier New" w:hAnsi="Courier New" w:cs="Courier New" w:hint="default"/>
+      </w:rPr>
+    </w:lvl>
+    <w:lvl w:ilvl="2" w:tplc="08090005" w:tentative="1">
+      <w:start w:val="1"/>
+      <w:numFmt w:val="bullet"/>
+      <w:lvlText w:val=""/>
+      <w:lvlJc w:val="left"/>
+      <w:pPr>
+        <w:ind w:left="2160" w:hanging="360"/>
+      </w:pPr>
+      <w:rPr>
+        <w:rFonts w:ascii="Wingdings" w:hAnsi="Wingdings" w:hint="default"/>
+      </w:rPr>
+    </w:lvl>
+    <w:lvl w:ilvl="3" w:tplc="08090001" w:tentative="1">
+      <w:start w:val="1"/>
+      <w:numFmt w:val="bullet"/>
+      <w:lvlText w:val=""/>
+      <w:lvlJc w:val="left"/>
+      <w:pPr>
+        <w:ind w:left="2880" w:hanging="360"/>
+      </w:pPr>
+      <w:rPr>
+        <w:rFonts w:ascii="Symbol" w:hAnsi="Symbol" w:hint="default"/>
+      </w:rPr>
+    </w:lvl>
+    <w:lvl w:ilvl="4" w:tplc="08090003" w:tentative="1">
+      <w:start w:val="1"/>
+      <w:numFmt w:val="bullet"/>
+      <w:lvlText w:val="o"/>
+      <w:lvlJc w:val="left"/>
+      <w:pPr>
+        <w:ind w:left="3600" w:hanging="360"/>
+      </w:pPr>
+      <w:rPr>
+        <w:rFonts w:ascii="Courier New" w:hAnsi="Courier New" w:cs="Courier New" w:hint="default"/>
+      </w:rPr>
+    </w:lvl>
+    <w:lvl w:ilvl="5" w:tplc="08090005" w:tentative="1">
+      <w:start w:val="1"/>
+      <w:numFmt w:val="bullet"/>
+      <w:lvlText w:val=""/>
+      <w:lvlJc w:val="left"/>
+      <w:pPr>
+        <w:ind w:left="4320" w:hanging="360"/>
+      </w:pPr>
+      <w:rPr>
+        <w:rFonts w:ascii="Wingdings" w:hAnsi="Wingdings" w:hint="default"/>
+      </w:rPr>
+    </w:lvl>
+    <w:lvl w:ilvl="6" w:tplc="08090001" w:tentative="1">
+      <w:start w:val="1"/>
+      <w:numFmt w:val="bullet"/>
+      <w:lvlText w:val=""/>
+      <w:lvlJc w:val="left"/>
+      <w:pPr>
+        <w:ind w:left="5040" w:hanging="360"/>
+      </w:pPr>
+      <w:rPr>
+        <w:rFonts w:ascii="Symbol" w:hAnsi="Symbol" w:hint="default"/>
+      </w:rPr>
+    </w:lvl>
+    <w:lvl w:ilvl="7" w:tplc="08090003" w:tentative="1">
+      <w:start w:val="1"/>
+      <w:numFmt w:val="bullet"/>
+      <w:lvlText w:val="o"/>
+      <w:lvlJc w:val="left"/>
+      <w:pPr>
+        <w:ind w:left="5760" w:hanging="360"/>
+      </w:pPr>
+      <w:rPr>
+        <w:rFonts w:ascii="Courier New" w:hAnsi="Courier New" w:cs="Courier New" w:hint="default"/>
+      </w:rPr>
+    </w:lvl>
+    <w:lvl w:ilvl="8" w:tplc="08090005" w:tentative="1">
+      <w:start w:val="1"/>
+      <w:numFmt w:val="bullet"/>
+      <w:lvlText w:val=""/>
+      <w:lvlJc w:val="left"/>
+      <w:pPr>
+        <w:ind w:left="6480" w:hanging="360"/>
+      </w:pPr>
+      <w:rPr>
+        <w:rFonts w:ascii="Wingdings" w:hAnsi="Wingdings" w:hint="default"/>
+      </w:rPr>
+    </w:lvl>
+  </w:abstractNum>
+  <w:abstractNum w:abstractNumId="10" w15:restartNumberingAfterBreak="0">
+    <w:nsid w:val="684D273F"/>
+    <w:multiLevelType w:val="hybridMultilevel"/>
+    <w:tmpl w:val="C43E37CA"/>
     <w:lvl w:ilvl="0" w:tplc="08090001">
       <w:start w:val="1"/>
       <w:numFmt w:val="bullet"/>
@@ -6231,28 +7354,34 @@
     <w:abstractNumId w:val="2"/>
   </w:num>
   <w:num w:numId="2">
-    <w:abstractNumId w:val="8"/>
+    <w:abstractNumId w:val="9"/>
   </w:num>
   <w:num w:numId="3">
     <w:abstractNumId w:val="3"/>
   </w:num>
   <w:num w:numId="4">
-    <w:abstractNumId w:val="4"/>
+    <w:abstractNumId w:val="5"/>
   </w:num>
   <w:num w:numId="5">
     <w:abstractNumId w:val="0"/>
   </w:num>
   <w:num w:numId="6">
-    <w:abstractNumId w:val="5"/>
+    <w:abstractNumId w:val="6"/>
   </w:num>
   <w:num w:numId="7">
-    <w:abstractNumId w:val="6"/>
+    <w:abstractNumId w:val="7"/>
   </w:num>
   <w:num w:numId="8">
-    <w:abstractNumId w:val="7"/>
+    <w:abstractNumId w:val="8"/>
   </w:num>
   <w:num w:numId="9">
     <w:abstractNumId w:val="1"/>
+  </w:num>
+  <w:num w:numId="10">
+    <w:abstractNumId w:val="4"/>
+  </w:num>
+  <w:num w:numId="11">
+    <w:abstractNumId w:val="10"/>
   </w:num>
 </w:numbering>
 </file>
@@ -6989,6 +8118,50 @@
     <w:basedOn w:val="DefaultParagraphFont"/>
     <w:rsid w:val="00AD6F84"/>
   </w:style>
+  <w:style w:type="paragraph" w:styleId="Header">
+    <w:name w:val="header"/>
+    <w:basedOn w:val="Normal"/>
+    <w:link w:val="HeaderChar"/>
+    <w:uiPriority w:val="99"/>
+    <w:unhideWhenUsed/>
+    <w:rsid w:val="00B51423"/>
+    <w:pPr>
+      <w:tabs>
+        <w:tab w:val="center" w:pos="4513"/>
+        <w:tab w:val="right" w:pos="9026"/>
+      </w:tabs>
+      <w:spacing w:after="0" w:line="240" w:lineRule="auto"/>
+    </w:pPr>
+  </w:style>
+  <w:style w:type="character" w:customStyle="1" w:styleId="HeaderChar">
+    <w:name w:val="Header Char"/>
+    <w:basedOn w:val="DefaultParagraphFont"/>
+    <w:link w:val="Header"/>
+    <w:uiPriority w:val="99"/>
+    <w:rsid w:val="00B51423"/>
+  </w:style>
+  <w:style w:type="paragraph" w:styleId="Footer">
+    <w:name w:val="footer"/>
+    <w:basedOn w:val="Normal"/>
+    <w:link w:val="FooterChar"/>
+    <w:uiPriority w:val="99"/>
+    <w:unhideWhenUsed/>
+    <w:rsid w:val="00B51423"/>
+    <w:pPr>
+      <w:tabs>
+        <w:tab w:val="center" w:pos="4513"/>
+        <w:tab w:val="right" w:pos="9026"/>
+      </w:tabs>
+      <w:spacing w:after="0" w:line="240" w:lineRule="auto"/>
+    </w:pPr>
+  </w:style>
+  <w:style w:type="character" w:customStyle="1" w:styleId="FooterChar">
+    <w:name w:val="Footer Char"/>
+    <w:basedOn w:val="DefaultParagraphFont"/>
+    <w:link w:val="Footer"/>
+    <w:uiPriority w:val="99"/>
+    <w:rsid w:val="00B51423"/>
+  </w:style>
 </w:styles>
 </file>
 
@@ -7258,7 +8431,7 @@
 </file>
 
 <file path=customXml/itemProps1.xml><?xml version="1.0" encoding="utf-8"?>
-<ds:datastoreItem xmlns:ds="http://schemas.openxmlformats.org/officeDocument/2006/customXml" ds:itemID="{4473F550-F0CE-4BFA-9EB5-CF9574A47D5A}">
+<ds:datastoreItem xmlns:ds="http://schemas.openxmlformats.org/officeDocument/2006/customXml" ds:itemID="{0C3D2FD9-0744-4C04-915B-A52A467A1C07}">
   <ds:schemaRefs>
     <ds:schemaRef ds:uri="http://schemas.openxmlformats.org/officeDocument/2006/bibliography"/>
   </ds:schemaRefs>

</xml_diff>